<commit_message>
[ADD] ERS CEID 1400,1500  LIST type SVID 1114 CEID(1500)
</commit_message>
<xml_diff>
--- a/Doc/FAIS_GEM_Agent IF v1.0 (17.09.20)_작업중.docx
+++ b/Doc/FAIS_GEM_Agent IF v1.0 (17.09.20)_작업중.docx
@@ -5096,9 +5096,6 @@
     <w:p>
       <w:pPr>
         <w:pStyle w:val="2"/>
-        <w:rPr>
-          <w:rFonts w:hint="eastAsia"/>
-        </w:rPr>
       </w:pPr>
       <w:r>
         <w:rPr>
@@ -5830,42 +5827,12 @@
     <w:p/>
     <w:p/>
     <w:p/>
-    <w:p>
-      <w:pPr>
-        <w:rPr>
-          <w:rFonts w:hint="eastAsia"/>
-        </w:rPr>
-      </w:pPr>
-    </w:p>
-    <w:p>
-      <w:pPr>
-        <w:rPr>
-          <w:rFonts w:hint="eastAsia"/>
-        </w:rPr>
-      </w:pPr>
-    </w:p>
     <w:p/>
-    <w:p>
-      <w:pPr>
-        <w:rPr>
-          <w:rFonts w:hint="eastAsia"/>
-        </w:rPr>
-      </w:pPr>
-    </w:p>
-    <w:p>
-      <w:pPr>
-        <w:rPr>
-          <w:rFonts w:hint="eastAsia"/>
-        </w:rPr>
-      </w:pPr>
-    </w:p>
-    <w:p>
-      <w:pPr>
-        <w:rPr>
-          <w:rFonts w:hint="eastAsia"/>
-        </w:rPr>
-      </w:pPr>
-    </w:p>
+    <w:p/>
+    <w:p/>
+    <w:p/>
+    <w:p/>
+    <w:p/>
     <w:p/>
     <w:p/>
     <w:p>
@@ -8958,14 +8925,7 @@
                 <w:rFonts w:ascii="돋움" w:eastAsia="돋움" w:hAnsi="돋움" w:hint="eastAsia"/>
                 <w:sz w:val="18"/>
               </w:rPr>
-              <w:t>A</w:t>
-            </w:r>
-            <w:r>
-              <w:rPr>
-                <w:rFonts w:ascii="돋움" w:eastAsia="돋움" w:hAnsi="돋움" w:hint="eastAsia"/>
-                <w:sz w:val="18"/>
-              </w:rPr>
-              <w:t>RS</w:t>
+              <w:t>ARS</w:t>
             </w:r>
           </w:p>
         </w:tc>
@@ -8997,7 +8957,7 @@
           <w:p>
             <w:pPr>
               <w:rPr>
-                <w:rFonts w:ascii="돋움" w:eastAsia="돋움" w:hAnsi="돋움" w:hint="eastAsia"/>
+                <w:rFonts w:ascii="돋움" w:eastAsia="돋움" w:hAnsi="돋움"/>
                 <w:sz w:val="18"/>
               </w:rPr>
             </w:pPr>
@@ -9126,15 +9086,7 @@
                 <w:b/>
                 <w:sz w:val="18"/>
               </w:rPr>
-              <w:t>Alarm ID</w:t>
-            </w:r>
-            <w:r>
-              <w:rPr>
-                <w:rFonts w:ascii="돋움" w:eastAsia="돋움" w:hAnsi="돋움" w:hint="eastAsia"/>
-                <w:b/>
-                <w:sz w:val="18"/>
-              </w:rPr>
-              <w:t>(4)</w:t>
+              <w:t>Alarm ID(4)</w:t>
             </w:r>
             <w:r>
               <w:rPr>
@@ -9480,14 +9432,7 @@
                 <w:rFonts w:ascii="돋움" w:eastAsia="돋움" w:hAnsi="돋움" w:hint="eastAsia"/>
                 <w:sz w:val="18"/>
               </w:rPr>
-              <w:t>A</w:t>
-            </w:r>
-            <w:r>
-              <w:rPr>
-                <w:rFonts w:ascii="돋움" w:eastAsia="돋움" w:hAnsi="돋움" w:hint="eastAsia"/>
-                <w:sz w:val="18"/>
-              </w:rPr>
-              <w:t>RS</w:t>
+              <w:t>ARS</w:t>
             </w:r>
           </w:p>
         </w:tc>
@@ -13082,7 +13027,7 @@
             </w:pPr>
             <w:r>
               <w:rPr>
-                <w:rFonts w:ascii="DotumChe" w:eastAsiaTheme="minorEastAsia" w:hAnsi="DotumChe" w:cs="DotumChe"/>
+                <w:rFonts w:ascii="돋움체" w:eastAsiaTheme="minorEastAsia" w:hAnsi="돋움체" w:cs="돋움체"/>
                 <w:color w:val="008000"/>
                 <w:kern w:val="0"/>
                 <w:sz w:val="19"/>
@@ -13093,7 +13038,7 @@
             </w:r>
             <w:r>
               <w:rPr>
-                <w:rFonts w:ascii="DotumChe" w:eastAsiaTheme="minorEastAsia" w:hAnsi="DotumChe" w:cs="DotumChe" w:hint="eastAsia"/>
+                <w:rFonts w:ascii="돋움체" w:eastAsiaTheme="minorEastAsia" w:hAnsi="돋움체" w:cs="돋움체" w:hint="eastAsia"/>
                 <w:color w:val="008000"/>
                 <w:kern w:val="0"/>
                 <w:sz w:val="19"/>
@@ -13104,7 +13049,7 @@
             </w:r>
             <w:r>
               <w:rPr>
-                <w:rFonts w:ascii="DotumChe" w:eastAsiaTheme="minorEastAsia" w:hAnsi="DotumChe" w:cs="DotumChe"/>
+                <w:rFonts w:ascii="돋움체" w:eastAsiaTheme="minorEastAsia" w:hAnsi="돋움체" w:cs="돋움체"/>
                 <w:color w:val="008000"/>
                 <w:kern w:val="0"/>
                 <w:sz w:val="19"/>
@@ -13128,7 +13073,7 @@
             </w:pPr>
             <w:r>
               <w:rPr>
-                <w:rFonts w:ascii="DotumChe" w:eastAsiaTheme="minorEastAsia" w:hAnsi="DotumChe" w:cs="DotumChe"/>
+                <w:rFonts w:ascii="돋움체" w:eastAsiaTheme="minorEastAsia" w:hAnsi="돋움체" w:cs="돋움체"/>
                 <w:color w:val="008000"/>
                 <w:kern w:val="0"/>
                 <w:sz w:val="19"/>
@@ -13172,7 +13117,7 @@
             </w:pPr>
             <w:r>
               <w:rPr>
-                <w:rFonts w:ascii="DotumChe" w:eastAsiaTheme="minorEastAsia" w:hAnsi="DotumChe" w:cs="DotumChe"/>
+                <w:rFonts w:ascii="돋움체" w:eastAsiaTheme="minorEastAsia" w:hAnsi="돋움체" w:cs="돋움체"/>
                 <w:color w:val="008000"/>
                 <w:kern w:val="0"/>
                 <w:sz w:val="19"/>
@@ -13184,7 +13129,7 @@
             </w:r>
             <w:r>
               <w:rPr>
-                <w:rFonts w:ascii="DotumChe" w:eastAsiaTheme="minorEastAsia" w:hAnsi="DotumChe" w:cs="DotumChe" w:hint="eastAsia"/>
+                <w:rFonts w:ascii="돋움체" w:eastAsiaTheme="minorEastAsia" w:hAnsi="돋움체" w:cs="돋움체" w:hint="eastAsia"/>
                 <w:color w:val="008000"/>
                 <w:kern w:val="0"/>
                 <w:sz w:val="19"/>
@@ -13195,7 +13140,7 @@
             </w:r>
             <w:r>
               <w:rPr>
-                <w:rFonts w:ascii="DotumChe" w:eastAsiaTheme="minorEastAsia" w:hAnsi="DotumChe" w:cs="DotumChe"/>
+                <w:rFonts w:ascii="돋움체" w:eastAsiaTheme="minorEastAsia" w:hAnsi="돋움체" w:cs="돋움체"/>
                 <w:color w:val="008000"/>
                 <w:kern w:val="0"/>
                 <w:sz w:val="19"/>
@@ -13219,7 +13164,7 @@
             </w:pPr>
             <w:r>
               <w:rPr>
-                <w:rFonts w:ascii="DotumChe" w:eastAsiaTheme="minorEastAsia" w:hAnsi="DotumChe" w:cs="DotumChe"/>
+                <w:rFonts w:ascii="돋움체" w:eastAsiaTheme="minorEastAsia" w:hAnsi="돋움체" w:cs="돋움체"/>
                 <w:color w:val="008000"/>
                 <w:kern w:val="0"/>
                 <w:sz w:val="19"/>
@@ -13263,7 +13208,7 @@
             </w:pPr>
             <w:r>
               <w:rPr>
-                <w:rFonts w:ascii="DotumChe" w:eastAsiaTheme="minorEastAsia" w:hAnsi="DotumChe" w:cs="DotumChe"/>
+                <w:rFonts w:ascii="돋움체" w:eastAsiaTheme="minorEastAsia" w:hAnsi="돋움체" w:cs="돋움체"/>
                 <w:color w:val="008000"/>
                 <w:kern w:val="0"/>
                 <w:sz w:val="19"/>
@@ -13287,7 +13232,18 @@
             </w:pPr>
             <w:r>
               <w:rPr>
-                <w:rFonts w:ascii="DotumChe" w:eastAsiaTheme="minorEastAsia" w:hAnsi="DotumChe" w:cs="DotumChe"/>
+                <w:rFonts w:ascii="돋움체" w:eastAsiaTheme="minorEastAsia" w:hAnsi="돋움체" w:cs="돋움체" w:hint="eastAsia"/>
+                <w:color w:val="008000"/>
+                <w:kern w:val="0"/>
+                <w:sz w:val="19"/>
+                <w:szCs w:val="19"/>
+                <w:highlight w:val="white"/>
+              </w:rPr>
+              <w:t>E</w:t>
+            </w:r>
+            <w:r>
+              <w:rPr>
+                <w:rFonts w:ascii="돋움체" w:eastAsiaTheme="minorEastAsia" w:hAnsi="돋움체" w:cs="돋움체"/>
                 <w:color w:val="008000"/>
                 <w:kern w:val="0"/>
                 <w:sz w:val="19"/>
@@ -13331,7 +13287,7 @@
             </w:pPr>
             <w:r>
               <w:rPr>
-                <w:rFonts w:ascii="DotumChe" w:eastAsiaTheme="minorEastAsia" w:hAnsi="DotumChe" w:cs="DotumChe"/>
+                <w:rFonts w:ascii="돋움체" w:eastAsiaTheme="minorEastAsia" w:hAnsi="돋움체" w:cs="돋움체"/>
                 <w:color w:val="008000"/>
                 <w:kern w:val="0"/>
                 <w:sz w:val="19"/>
@@ -13395,6 +13351,72 @@
                 <w:sz w:val="18"/>
               </w:rPr>
             </w:pPr>
+            <w:r>
+              <w:rPr>
+                <w:rFonts w:ascii="돋움체" w:eastAsiaTheme="minorEastAsia" w:hAnsi="돋움체" w:cs="돋움체" w:hint="eastAsia"/>
+                <w:color w:val="008000"/>
+                <w:kern w:val="0"/>
+                <w:sz w:val="19"/>
+                <w:szCs w:val="19"/>
+                <w:highlight w:val="white"/>
+              </w:rPr>
+              <w:t>Inspection Result</w:t>
+            </w:r>
+            <w:r>
+              <w:rPr>
+                <w:rFonts w:ascii="돋움체" w:eastAsiaTheme="minorEastAsia" w:hAnsi="돋움체" w:cs="돋움체"/>
+                <w:color w:val="008000"/>
+                <w:kern w:val="0"/>
+                <w:sz w:val="19"/>
+                <w:szCs w:val="19"/>
+                <w:highlight w:val="white"/>
+              </w:rPr>
+              <w:t xml:space="preserve"> </w:t>
+            </w:r>
+            <w:r>
+              <w:rPr>
+                <w:rFonts w:ascii="돋움체" w:eastAsiaTheme="minorEastAsia" w:hAnsi="돋움체" w:cs="돋움체" w:hint="eastAsia"/>
+                <w:color w:val="008000"/>
+                <w:kern w:val="0"/>
+                <w:sz w:val="19"/>
+                <w:szCs w:val="19"/>
+                <w:highlight w:val="white"/>
+              </w:rPr>
+              <w:t xml:space="preserve">(1) </w:t>
+            </w:r>
+            <w:r>
+              <w:rPr>
+                <w:rFonts w:ascii="돋움체" w:eastAsiaTheme="minorEastAsia" w:hAnsi="돋움체" w:cs="돋움체"/>
+                <w:color w:val="008000"/>
+                <w:kern w:val="0"/>
+                <w:sz w:val="19"/>
+                <w:szCs w:val="19"/>
+                <w:highlight w:val="white"/>
+              </w:rPr>
+              <w:t>(1</w:t>
+            </w:r>
+            <w:r>
+              <w:rPr>
+                <w:rFonts w:ascii="돋움체" w:eastAsiaTheme="minorEastAsia" w:hAnsi="돋움체" w:cs="돋움체" w:hint="eastAsia"/>
+                <w:color w:val="008000"/>
+                <w:kern w:val="0"/>
+                <w:sz w:val="19"/>
+                <w:szCs w:val="19"/>
+                <w:highlight w:val="white"/>
+              </w:rPr>
+              <w:t>4</w:t>
+            </w:r>
+            <w:r>
+              <w:rPr>
+                <w:rFonts w:ascii="돋움체" w:eastAsiaTheme="minorEastAsia" w:hAnsi="돋움체" w:cs="돋움체"/>
+                <w:color w:val="008000"/>
+                <w:kern w:val="0"/>
+                <w:sz w:val="19"/>
+                <w:szCs w:val="19"/>
+                <w:highlight w:val="white"/>
+              </w:rPr>
+              <w:t>00)</w:t>
+            </w:r>
           </w:p>
         </w:tc>
         <w:tc>
@@ -13408,8 +13430,136 @@
                 <w:sz w:val="18"/>
               </w:rPr>
             </w:pPr>
-            <w:bookmarkStart w:id="12" w:name="_GoBack"/>
-            <w:bookmarkEnd w:id="12"/>
+            <w:r>
+              <w:rPr>
+                <w:rFonts w:ascii="돋움체" w:eastAsiaTheme="minorEastAsia" w:hAnsi="돋움체" w:cs="돋움체" w:hint="eastAsia"/>
+                <w:color w:val="008000"/>
+                <w:kern w:val="0"/>
+                <w:sz w:val="19"/>
+                <w:szCs w:val="19"/>
+                <w:highlight w:val="white"/>
+              </w:rPr>
+              <w:t>E</w:t>
+            </w:r>
+            <w:r>
+              <w:rPr>
+                <w:rFonts w:ascii="돋움체" w:eastAsiaTheme="minorEastAsia" w:hAnsi="돋움체" w:cs="돋움체"/>
+                <w:color w:val="008000"/>
+                <w:kern w:val="0"/>
+                <w:sz w:val="19"/>
+                <w:szCs w:val="19"/>
+                <w:highlight w:val="white"/>
+              </w:rPr>
+              <w:t>RS00</w:t>
+            </w:r>
+            <w:r>
+              <w:rPr>
+                <w:rFonts w:ascii="돋움체" w:eastAsiaTheme="minorEastAsia" w:hAnsi="돋움체" w:cs="돋움체" w:hint="eastAsia"/>
+                <w:color w:val="008000"/>
+                <w:kern w:val="0"/>
+                <w:sz w:val="19"/>
+                <w:szCs w:val="19"/>
+                <w:highlight w:val="white"/>
+              </w:rPr>
+              <w:t>59</w:t>
+            </w:r>
+            <w:r>
+              <w:rPr>
+                <w:rFonts w:ascii="돋움체" w:eastAsiaTheme="minorEastAsia" w:hAnsi="돋움체" w:cs="돋움체" w:hint="eastAsia"/>
+                <w:color w:val="008000"/>
+                <w:kern w:val="0"/>
+                <w:sz w:val="19"/>
+                <w:szCs w:val="19"/>
+                <w:highlight w:val="white"/>
+              </w:rPr>
+              <w:t>|</w:t>
+            </w:r>
+            <w:r>
+              <w:rPr>
+                <w:rFonts w:ascii="돋움체" w:eastAsiaTheme="minorEastAsia" w:hAnsi="돋움체" w:cs="돋움체"/>
+                <w:color w:val="008000"/>
+                <w:kern w:val="0"/>
+                <w:sz w:val="19"/>
+                <w:szCs w:val="19"/>
+                <w:highlight w:val="white"/>
+              </w:rPr>
+              <w:t>1</w:t>
+            </w:r>
+            <w:r>
+              <w:rPr>
+                <w:rFonts w:ascii="돋움체" w:eastAsiaTheme="minorEastAsia" w:hAnsi="돋움체" w:cs="돋움체" w:hint="eastAsia"/>
+                <w:color w:val="008000"/>
+                <w:kern w:val="0"/>
+                <w:sz w:val="19"/>
+                <w:szCs w:val="19"/>
+                <w:highlight w:val="white"/>
+              </w:rPr>
+              <w:t>4</w:t>
+            </w:r>
+            <w:r>
+              <w:rPr>
+                <w:rFonts w:ascii="돋움체" w:eastAsiaTheme="minorEastAsia" w:hAnsi="돋움체" w:cs="돋움체"/>
+                <w:color w:val="008000"/>
+                <w:kern w:val="0"/>
+                <w:sz w:val="19"/>
+                <w:szCs w:val="19"/>
+                <w:highlight w:val="white"/>
+              </w:rPr>
+              <w:t>00</w:t>
+            </w:r>
+            <w:r>
+              <w:rPr>
+                <w:rFonts w:ascii="돋움체" w:eastAsiaTheme="minorEastAsia" w:hAnsi="돋움체" w:cs="돋움체" w:hint="eastAsia"/>
+                <w:color w:val="008000"/>
+                <w:kern w:val="0"/>
+                <w:sz w:val="19"/>
+                <w:szCs w:val="19"/>
+              </w:rPr>
+              <w:t>|</w:t>
+            </w:r>
+            <w:r>
+              <w:rPr>
+                <w:rFonts w:ascii="돋움체" w:eastAsiaTheme="minorEastAsia" w:hAnsi="돋움체" w:cs="돋움체"/>
+                <w:color w:val="008000"/>
+                <w:kern w:val="0"/>
+                <w:sz w:val="19"/>
+                <w:szCs w:val="19"/>
+              </w:rPr>
+              <w:t>R303571724IK1011707240FED</w:t>
+            </w:r>
+            <w:r>
+              <w:rPr>
+                <w:rFonts w:ascii="돋움체" w:eastAsiaTheme="minorEastAsia" w:hAnsi="돋움체" w:cs="돋움체" w:hint="eastAsia"/>
+                <w:color w:val="008000"/>
+                <w:kern w:val="0"/>
+                <w:sz w:val="19"/>
+                <w:szCs w:val="19"/>
+              </w:rPr>
+              <w:t>|</w:t>
+            </w:r>
+            <w:r>
+              <w:t xml:space="preserve"> </w:t>
+            </w:r>
+            <w:r>
+              <w:rPr>
+                <w:rFonts w:ascii="돋움체" w:eastAsiaTheme="minorEastAsia" w:hAnsi="돋움체" w:cs="돋움체"/>
+                <w:color w:val="008000"/>
+                <w:kern w:val="0"/>
+                <w:sz w:val="19"/>
+                <w:szCs w:val="19"/>
+              </w:rPr>
+              <w:t>D/A</w:t>
+            </w:r>
+            <w:r>
+              <w:rPr>
+                <w:rFonts w:ascii="돋움체" w:eastAsiaTheme="minorEastAsia" w:hAnsi="돋움체" w:cs="돋움체" w:hint="eastAsia"/>
+                <w:color w:val="008000"/>
+                <w:kern w:val="0"/>
+                <w:sz w:val="19"/>
+                <w:szCs w:val="19"/>
+              </w:rPr>
+              <w:t>|200|10|COMMENT|</w:t>
+            </w:r>
           </w:p>
         </w:tc>
         <w:tc>
@@ -13443,6 +13593,83 @@
                 <w:sz w:val="18"/>
               </w:rPr>
             </w:pPr>
+            <w:r>
+              <w:rPr>
+                <w:rFonts w:ascii="돋움체" w:eastAsiaTheme="minorEastAsia" w:hAnsi="돋움체" w:cs="돋움체" w:hint="eastAsia"/>
+                <w:color w:val="008000"/>
+                <w:kern w:val="0"/>
+                <w:sz w:val="19"/>
+                <w:szCs w:val="19"/>
+                <w:highlight w:val="white"/>
+              </w:rPr>
+              <w:t>Inspection Result</w:t>
+            </w:r>
+            <w:r>
+              <w:rPr>
+                <w:rFonts w:ascii="돋움체" w:eastAsiaTheme="minorEastAsia" w:hAnsi="돋움체" w:cs="돋움체"/>
+                <w:color w:val="008000"/>
+                <w:kern w:val="0"/>
+                <w:sz w:val="19"/>
+                <w:szCs w:val="19"/>
+                <w:highlight w:val="white"/>
+              </w:rPr>
+              <w:t xml:space="preserve"> </w:t>
+            </w:r>
+            <w:r>
+              <w:rPr>
+                <w:rFonts w:ascii="돋움체" w:eastAsiaTheme="minorEastAsia" w:hAnsi="돋움체" w:cs="돋움체" w:hint="eastAsia"/>
+                <w:color w:val="008000"/>
+                <w:kern w:val="0"/>
+                <w:sz w:val="19"/>
+                <w:szCs w:val="19"/>
+                <w:highlight w:val="white"/>
+              </w:rPr>
+              <w:t>(2</w:t>
+            </w:r>
+            <w:r>
+              <w:rPr>
+                <w:rFonts w:ascii="돋움체" w:eastAsiaTheme="minorEastAsia" w:hAnsi="돋움체" w:cs="돋움체" w:hint="eastAsia"/>
+                <w:color w:val="008000"/>
+                <w:kern w:val="0"/>
+                <w:sz w:val="19"/>
+                <w:szCs w:val="19"/>
+                <w:highlight w:val="white"/>
+              </w:rPr>
+              <w:t xml:space="preserve">) </w:t>
+            </w:r>
+            <w:r>
+              <w:rPr>
+                <w:rFonts w:ascii="돋움체" w:eastAsiaTheme="minorEastAsia" w:hAnsi="돋움체" w:cs="돋움체"/>
+                <w:color w:val="008000"/>
+                <w:kern w:val="0"/>
+                <w:sz w:val="19"/>
+                <w:szCs w:val="19"/>
+                <w:highlight w:val="white"/>
+              </w:rPr>
+              <w:t>(1</w:t>
+            </w:r>
+            <w:r>
+              <w:rPr>
+                <w:rFonts w:ascii="돋움체" w:eastAsiaTheme="minorEastAsia" w:hAnsi="돋움체" w:cs="돋움체" w:hint="eastAsia"/>
+                <w:color w:val="008000"/>
+                <w:kern w:val="0"/>
+                <w:sz w:val="19"/>
+                <w:szCs w:val="19"/>
+                <w:highlight w:val="white"/>
+              </w:rPr>
+              <w:t>5</w:t>
+            </w:r>
+            <w:r>
+              <w:rPr>
+                <w:rFonts w:ascii="돋움체" w:eastAsiaTheme="minorEastAsia" w:hAnsi="돋움체" w:cs="돋움체"/>
+                <w:color w:val="008000"/>
+                <w:kern w:val="0"/>
+                <w:sz w:val="19"/>
+                <w:szCs w:val="19"/>
+                <w:highlight w:val="white"/>
+              </w:rPr>
+              <w:t>00)</w:t>
+            </w:r>
           </w:p>
         </w:tc>
         <w:tc>
@@ -13456,6 +13683,18 @@
                 <w:sz w:val="18"/>
               </w:rPr>
             </w:pPr>
+            <w:r>
+              <w:rPr>
+                <w:rFonts w:ascii="돋움체" w:eastAsiaTheme="minorEastAsia" w:hAnsi="돋움체" w:cs="돋움체"/>
+                <w:color w:val="008000"/>
+                <w:kern w:val="0"/>
+                <w:sz w:val="19"/>
+                <w:szCs w:val="19"/>
+              </w:rPr>
+              <w:t>ERS0060|1500|R303571724IK1011707240FED| D/A|200|2|1111|2222|</w:t>
+            </w:r>
+            <w:bookmarkStart w:id="12" w:name="_GoBack"/>
+            <w:bookmarkEnd w:id="12"/>
           </w:p>
         </w:tc>
         <w:tc>
@@ -14310,7 +14549,6 @@
     <w:p>
       <w:pPr>
         <w:rPr>
-          <w:rFonts w:hint="eastAsia"/>
           <w:b/>
           <w:sz w:val="24"/>
         </w:rPr>
@@ -14356,7 +14594,6 @@
     <w:p>
       <w:pPr>
         <w:rPr>
-          <w:rFonts w:hint="eastAsia"/>
           <w:b/>
           <w:sz w:val="24"/>
         </w:rPr>
@@ -14397,15 +14634,7 @@
           <w:b/>
           <w:sz w:val="24"/>
         </w:rPr>
-        <w:t>|</w:t>
-      </w:r>
-      <w:r>
-        <w:rPr>
-          <w:rFonts w:hint="eastAsia"/>
-          <w:b/>
-          <w:sz w:val="24"/>
-        </w:rPr>
-        <w:t>0</w:t>
+        <w:t>|0</w:t>
       </w:r>
       <w:r>
         <w:rPr>

</xml_diff>